<commit_message>
added inertia + plailly + attention
</commit_message>
<xml_diff>
--- a/Word/Questions.docx
+++ b/Word/Questions.docx
@@ -131,19 +131,6 @@
     </w:p>
     <w:p>
       <w:pPr>
-        <w:pStyle w:val="Sansinterligne"/>
-      </w:pPr>
-    </w:p>
-    <w:p>
-      <w:pPr>
-        <w:pStyle w:val="Titre1"/>
-      </w:pPr>
-      <w:r>
-        <w:t>Model of dream recall</w:t>
-      </w:r>
-    </w:p>
-    <w:p>
-      <w:pPr>
         <w:pStyle w:val="Paragraphedeliste"/>
         <w:numPr>
           <w:ilvl w:val="0"/>
@@ -151,13 +138,53 @@
         </w:numPr>
       </w:pPr>
       <w:r>
-        <w:t xml:space="preserve">How do you </w:t>
-      </w:r>
-      <w:r>
-        <w:t>situate the “clues” proposed by Koulack and Goodnenough?</w:t>
+        <w:t>Did you correlate behavioral performances at the DST and functional connectivity measurements?</w:t>
       </w:r>
       <w:bookmarkStart w:id="0" w:name="_GoBack"/>
       <w:bookmarkEnd w:id="0"/>
+    </w:p>
+    <w:p>
+      <w:pPr>
+        <w:pStyle w:val="Sansinterligne"/>
+      </w:pPr>
+    </w:p>
+    <w:p>
+      <w:pPr>
+        <w:pStyle w:val="Sansinterligne"/>
+      </w:pPr>
+    </w:p>
+    <w:p>
+      <w:pPr>
+        <w:pStyle w:val="Sansinterligne"/>
+      </w:pPr>
+    </w:p>
+    <w:p>
+      <w:pPr>
+        <w:pStyle w:val="Sansinterligne"/>
+      </w:pPr>
+    </w:p>
+    <w:p>
+      <w:pPr>
+        <w:pStyle w:val="Titre1"/>
+      </w:pPr>
+      <w:r>
+        <w:t>Model of dream recall</w:t>
+      </w:r>
+    </w:p>
+    <w:p>
+      <w:pPr>
+        <w:pStyle w:val="Paragraphedeliste"/>
+        <w:numPr>
+          <w:ilvl w:val="0"/>
+          <w:numId w:val="14"/>
+        </w:numPr>
+      </w:pPr>
+      <w:r>
+        <w:t xml:space="preserve">How do you </w:t>
+      </w:r>
+      <w:r>
+        <w:t>situate the “clues” proposed by Koulack and Goodnenough?</w:t>
+      </w:r>
     </w:p>
     <w:p>
       <w:pPr>

</xml_diff>